<commit_message>
Se elaboró el diseño de el Admon del juego
Se creó el archivo con el diagrama de clases para representar el administrador del juego, y se modifico el archivo de las partes interesadas, se dividio en internas y externas
</commit_message>
<xml_diff>
--- a/Documentación/5- Partes interesadas.docx
+++ b/Documentación/5- Partes interesadas.docx
@@ -129,21 +129,45 @@
       <w:pPr>
         <w:rPr>
           <w:b/>
-        </w:rPr>
-      </w:pPr>
-    </w:p>
-    <w:p>
-      <w:pPr>
-        <w:rPr>
-          <w:b/>
-        </w:rPr>
-      </w:pPr>
-      <w:r>
-        <w:rPr>
-          <w:b/>
-        </w:rPr>
-        <w:t>5.1.3</w:t>
-      </w:r>
+          <w:sz w:val="36"/>
+        </w:rPr>
+      </w:pPr>
+      <w:r>
+        <w:rPr>
+          <w:b/>
+          <w:sz w:val="36"/>
+        </w:rPr>
+        <w:t>5.2</w:t>
+      </w:r>
+      <w:r>
+        <w:rPr>
+          <w:b/>
+          <w:sz w:val="36"/>
+        </w:rPr>
+        <w:t xml:space="preserve"> Internas</w:t>
+      </w:r>
+    </w:p>
+    <w:p>
+      <w:pPr>
+        <w:rPr>
+          <w:b/>
+        </w:rPr>
+      </w:pPr>
+    </w:p>
+    <w:p>
+      <w:pPr>
+        <w:rPr>
+          <w:b/>
+        </w:rPr>
+      </w:pPr>
+      <w:r>
+        <w:rPr>
+          <w:b/>
+        </w:rPr>
+        <w:t>5.2.1</w:t>
+      </w:r>
+      <w:bookmarkStart w:id="0" w:name="_GoBack"/>
+      <w:bookmarkEnd w:id="0"/>
       <w:r>
         <w:rPr>
           <w:b/>
@@ -170,10 +194,7 @@
         </w:numPr>
       </w:pPr>
       <w:r>
-        <w:t>Uso: Utiliza el juego para jugar partidas contr</w:t>
-      </w:r>
-      <w:r>
-        <w:t>a otro jugador conectado a la misma red.</w:t>
+        <w:t>Uso: Utiliza el juego para jugar partidas contra otro jugador conectado a la misma red.</w:t>
       </w:r>
     </w:p>
     <w:p>
@@ -197,18 +218,7 @@
         </w:numPr>
       </w:pPr>
       <w:r>
-        <w:t>R</w:t>
-      </w:r>
-      <w:r>
-        <w:t xml:space="preserve">ango </w:t>
-      </w:r>
-      <w:r>
-        <w:t>de edad se puede suponer entre 10</w:t>
-      </w:r>
-      <w:bookmarkStart w:id="0" w:name="_GoBack"/>
-      <w:bookmarkEnd w:id="0"/>
-      <w:r>
-        <w:t>­70 años en la mayoría de casos.</w:t>
+        <w:t>Rango de edad se puede suponer entre 10­70 años en la mayoría de casos.</w:t>
       </w:r>
     </w:p>
     <w:p>
@@ -346,7 +356,7 @@
             </wp:anchor>
           </w:drawing>
         </mc:Choice>
-        <mc:Fallback xmlns:cx="http://schemas.microsoft.com/office/drawing/2014/chartex" xmlns:cx1="http://schemas.microsoft.com/office/drawing/2015/9/8/chartex" xmlns:w16se="http://schemas.microsoft.com/office/word/2015/wordml/symex">
+        <mc:Fallback xmlns:w16se="http://schemas.microsoft.com/office/word/2015/wordml/symex" xmlns:cx1="http://schemas.microsoft.com/office/drawing/2015/9/8/chartex" xmlns:cx="http://schemas.microsoft.com/office/drawing/2014/chartex">
           <w:pict>
             <v:line w14:anchorId="17A502A8" id="Conector recto 5" o:spid="_x0000_s1026" style="position:absolute;flip:y;z-index:251661312;visibility:visible;mso-wrap-style:square;mso-width-percent:0;mso-height-percent:0;mso-wrap-distance-left:9pt;mso-wrap-distance-top:0;mso-wrap-distance-right:9pt;mso-wrap-distance-bottom:0;mso-position-horizontal:absolute;mso-position-horizontal-relative:margin;mso-position-vertical:absolute;mso-position-vertical-relative:page;mso-width-percent:0;mso-height-percent:0;mso-width-relative:margin;mso-height-relative:margin" from="301.5pt,744.35pt" to="423pt,744.35pt" o:gfxdata="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" strokecolor="black [3200]" strokeweight="1.5pt">
               <v:stroke joinstyle="miter"/>
@@ -417,7 +427,7 @@
             </wp:anchor>
           </w:drawing>
         </mc:Choice>
-        <mc:Fallback xmlns:cx="http://schemas.microsoft.com/office/drawing/2014/chartex" xmlns:cx1="http://schemas.microsoft.com/office/drawing/2015/9/8/chartex" xmlns:w16se="http://schemas.microsoft.com/office/word/2015/wordml/symex">
+        <mc:Fallback xmlns:w16se="http://schemas.microsoft.com/office/word/2015/wordml/symex" xmlns:cx1="http://schemas.microsoft.com/office/drawing/2015/9/8/chartex" xmlns:cx="http://schemas.microsoft.com/office/drawing/2014/chartex">
           <w:pict>
             <v:line w14:anchorId="29CE152E" id="Conector recto 2" o:spid="_x0000_s1026" style="position:absolute;z-index:251660288;visibility:visible;mso-wrap-style:square;mso-width-percent:0;mso-height-percent:0;mso-wrap-distance-left:9pt;mso-wrap-distance-top:0;mso-wrap-distance-right:9pt;mso-wrap-distance-bottom:0;mso-position-horizontal:absolute;mso-position-horizontal-relative:margin;mso-position-vertical:absolute;mso-position-vertical-relative:page;mso-width-percent:0;mso-height-percent:0;mso-width-relative:margin;mso-height-relative:margin" from="116.7pt,743.95pt" to="239.7pt,744.7pt" o:gfxdata="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" strokecolor="black [3200]" strokeweight="1.5pt">
               <v:stroke joinstyle="miter"/>
@@ -488,7 +498,7 @@
             </wp:anchor>
           </w:drawing>
         </mc:Choice>
-        <mc:Fallback xmlns:cx="http://schemas.microsoft.com/office/drawing/2014/chartex" xmlns:cx1="http://schemas.microsoft.com/office/drawing/2015/9/8/chartex" xmlns:w16se="http://schemas.microsoft.com/office/word/2015/wordml/symex">
+        <mc:Fallback xmlns:w16se="http://schemas.microsoft.com/office/word/2015/wordml/symex" xmlns:cx1="http://schemas.microsoft.com/office/drawing/2015/9/8/chartex" xmlns:cx="http://schemas.microsoft.com/office/drawing/2014/chartex">
           <w:pict>
             <v:line w14:anchorId="0E0809E1" id="Conector recto 4" o:spid="_x0000_s1026" style="position:absolute;z-index:251659264;visibility:visible;mso-wrap-style:square;mso-width-percent:0;mso-height-percent:0;mso-wrap-distance-left:9pt;mso-wrap-distance-top:0;mso-wrap-distance-right:9pt;mso-wrap-distance-bottom:0;mso-position-horizontal:absolute;mso-position-horizontal-relative:margin;mso-position-vertical:absolute;mso-position-vertical-relative:page;mso-width-percent:0;mso-height-percent:0;mso-width-relative:margin;mso-height-relative:margin" from="-8.55pt,743.25pt" to="110.7pt,743.25pt" o:gfxdata="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" strokecolor="black [3200]" strokeweight="1.5pt">
               <v:stroke joinstyle="miter"/>

</xml_diff>